<commit_message>
tipo, equipo, historia, guion
</commit_message>
<xml_diff>
--- a/CAPÍTULO II.docx
+++ b/CAPÍTULO II.docx
@@ -1,6 +1,6 @@
 
 <file path=word/document.xml><?xml version="1.0" encoding="utf-8"?>
-<w:document xmlns:wpc="http://schemas.microsoft.com/office/word/2010/wordprocessingCanvas" xmlns:cx="http://schemas.microsoft.com/office/drawing/2014/chartex" xmlns:cx1="http://schemas.microsoft.com/office/drawing/2015/9/8/chartex" xmlns:cx2="http://schemas.microsoft.com/office/drawing/2015/10/21/chartex" xmlns:cx3="http://schemas.microsoft.com/office/drawing/2016/5/9/chartex" xmlns:cx4="http://schemas.microsoft.com/office/drawing/2016/5/10/chartex" xmlns:cx5="http://schemas.microsoft.com/office/drawing/2016/5/11/chartex" xmlns:cx6="http://schemas.microsoft.com/office/drawing/2016/5/12/chartex" xmlns:cx7="http://schemas.microsoft.com/office/drawing/2016/5/13/chartex" xmlns:cx8="http://schemas.microsoft.com/office/drawing/2016/5/14/chartex" xmlns:mc="http://schemas.openxmlformats.org/markup-compatibility/2006" xmlns:aink="http://schemas.microsoft.com/office/drawing/2016/ink" xmlns:am3d="http://schemas.microsoft.com/office/drawing/2017/model3d" xmlns:o="urn:schemas-microsoft-com:office:office" xmlns:r="http://schemas.openxmlformats.org/officeDocument/2006/relationships" xmlns:m="http://schemas.openxmlformats.org/officeDocument/2006/math" xmlns:v="urn:schemas-microsoft-com:vml" xmlns:wp14="http://schemas.microsoft.com/office/word/2010/wordprocessingDrawing" xmlns:wp="http://schemas.openxmlformats.org/drawingml/2006/wordprocessingDrawing" xmlns:w10="urn:schemas-microsoft-com:office:word" xmlns:w="http://schemas.openxmlformats.org/wordprocessingml/2006/main" xmlns:w14="http://schemas.microsoft.com/office/word/2010/wordml" xmlns:w15="http://schemas.microsoft.com/office/word/2012/wordml" xmlns:w16cex="http://schemas.microsoft.com/office/word/2018/wordml/cex" xmlns:w16cid="http://schemas.microsoft.com/office/word/2016/wordml/cid" xmlns:w16="http://schemas.microsoft.com/office/word/2018/wordml" xmlns:w16sdtdh="http://schemas.microsoft.com/office/word/2020/wordml/sdtdatahash" xmlns:w16se="http://schemas.microsoft.com/office/word/2015/wordml/symex" xmlns:wpg="http://schemas.microsoft.com/office/word/2010/wordprocessingGroup" xmlns:wpi="http://schemas.microsoft.com/office/word/2010/wordprocessingInk" xmlns:wne="http://schemas.microsoft.com/office/word/2006/wordml" xmlns:wps="http://schemas.microsoft.com/office/word/2010/wordprocessingShape" mc:Ignorable="w14 w15 w16se w16cid w16 w16cex w16sdtdh wp14">
+<w:document xmlns:wpc="http://schemas.microsoft.com/office/word/2010/wordprocessingCanvas" xmlns:cx="http://schemas.microsoft.com/office/drawing/2014/chartex" xmlns:mc="http://schemas.openxmlformats.org/markup-compatibility/2006" xmlns:o="urn:schemas-microsoft-com:office:office" xmlns:r="http://schemas.openxmlformats.org/officeDocument/2006/relationships" xmlns:m="http://schemas.openxmlformats.org/officeDocument/2006/math" xmlns:v="urn:schemas-microsoft-com:vml" xmlns:wp14="http://schemas.microsoft.com/office/word/2010/wordprocessingDrawing" xmlns:wp="http://schemas.openxmlformats.org/drawingml/2006/wordprocessingDrawing" xmlns:w10="urn:schemas-microsoft-com:office:word" xmlns:w="http://schemas.openxmlformats.org/wordprocessingml/2006/main" xmlns:w14="http://schemas.microsoft.com/office/word/2010/wordml" xmlns:w15="http://schemas.microsoft.com/office/word/2012/wordml" xmlns:w16se="http://schemas.microsoft.com/office/word/2015/wordml/symex" xmlns:wpg="http://schemas.microsoft.com/office/word/2010/wordprocessingGroup" xmlns:wpi="http://schemas.microsoft.com/office/word/2010/wordprocessingInk" xmlns:wne="http://schemas.microsoft.com/office/word/2006/wordml" xmlns:wps="http://schemas.microsoft.com/office/word/2010/wordprocessingShape" mc:Ignorable="w14 w15 w16se wp14">
   <w:body>
     <w:p>
       <w:pPr>
@@ -69,6 +69,7 @@
       <w:r>
         <w:rPr>
           <w:noProof/>
+          <w:lang w:val="en-US"/>
         </w:rPr>
         <w:drawing>
           <wp:inline distT="0" distB="0" distL="0" distR="0" wp14:anchorId="543F5B78" wp14:editId="1DA4F272">
@@ -363,6 +364,294 @@
           <w:szCs w:val="24"/>
         </w:rPr>
       </w:pPr>
+      <w:r>
+        <w:rPr>
+          <w:rFonts w:ascii="Times New Roman" w:eastAsia="Times New Roman" w:hAnsi="Times New Roman" w:cs="Times New Roman"/>
+          <w:szCs w:val="24"/>
+        </w:rPr>
+        <w:t>2.6 Tipo de Animación</w:t>
+      </w:r>
+    </w:p>
+    <w:p>
+      <w:pPr>
+        <w:pStyle w:val="Prrafodelista"/>
+        <w:numPr>
+          <w:ilvl w:val="0"/>
+          <w:numId w:val="3"/>
+        </w:numPr>
+        <w:tabs>
+          <w:tab w:val="left" w:pos="8647"/>
+        </w:tabs>
+        <w:spacing w:after="0" w:line="240" w:lineRule="auto"/>
+        <w:jc w:val="both"/>
+        <w:rPr>
+          <w:rFonts w:ascii="Times New Roman" w:eastAsia="Times New Roman" w:hAnsi="Times New Roman" w:cs="Times New Roman"/>
+          <w:b/>
+          <w:bCs/>
+          <w:szCs w:val="24"/>
+        </w:rPr>
+      </w:pPr>
+      <w:r>
+        <w:rPr>
+          <w:rFonts w:ascii="Times New Roman" w:eastAsia="Times New Roman" w:hAnsi="Times New Roman" w:cs="Times New Roman"/>
+          <w:b/>
+          <w:bCs/>
+          <w:szCs w:val="24"/>
+        </w:rPr>
+        <w:t>Animación 2D</w:t>
+      </w:r>
+    </w:p>
+    <w:p>
+      <w:pPr>
+        <w:tabs>
+          <w:tab w:val="left" w:pos="8647"/>
+        </w:tabs>
+        <w:spacing w:after="0" w:line="240" w:lineRule="auto"/>
+        <w:jc w:val="both"/>
+        <w:rPr>
+          <w:rFonts w:ascii="Times New Roman" w:eastAsia="Times New Roman" w:hAnsi="Times New Roman" w:cs="Times New Roman"/>
+          <w:szCs w:val="24"/>
+        </w:rPr>
+      </w:pPr>
+      <w:r>
+        <w:rPr>
+          <w:rFonts w:ascii="Times New Roman" w:eastAsia="Times New Roman" w:hAnsi="Times New Roman" w:cs="Times New Roman"/>
+          <w:szCs w:val="24"/>
+        </w:rPr>
+        <w:t>2.7 Equipo de Trabajo</w:t>
+      </w:r>
+    </w:p>
+    <w:p>
+      <w:pPr>
+        <w:pStyle w:val="Prrafodelista"/>
+        <w:numPr>
+          <w:ilvl w:val="0"/>
+          <w:numId w:val="3"/>
+        </w:numPr>
+        <w:tabs>
+          <w:tab w:val="left" w:pos="8647"/>
+        </w:tabs>
+        <w:spacing w:after="0" w:line="240" w:lineRule="auto"/>
+        <w:jc w:val="both"/>
+        <w:rPr>
+          <w:rFonts w:ascii="Times New Roman" w:eastAsia="Times New Roman" w:hAnsi="Times New Roman" w:cs="Times New Roman"/>
+          <w:b/>
+          <w:bCs/>
+          <w:szCs w:val="24"/>
+        </w:rPr>
+      </w:pPr>
+      <w:r>
+        <w:rPr>
+          <w:rFonts w:ascii="Times New Roman" w:eastAsia="Times New Roman" w:hAnsi="Times New Roman" w:cs="Times New Roman"/>
+          <w:b/>
+          <w:bCs/>
+          <w:szCs w:val="24"/>
+        </w:rPr>
+        <w:t>Samuel Pérez - Programador</w:t>
+      </w:r>
+    </w:p>
+    <w:p>
+      <w:pPr>
+        <w:pStyle w:val="Prrafodelista"/>
+        <w:numPr>
+          <w:ilvl w:val="0"/>
+          <w:numId w:val="3"/>
+        </w:numPr>
+        <w:tabs>
+          <w:tab w:val="left" w:pos="8647"/>
+        </w:tabs>
+        <w:spacing w:after="0" w:line="240" w:lineRule="auto"/>
+        <w:jc w:val="both"/>
+        <w:rPr>
+          <w:rFonts w:ascii="Times New Roman" w:eastAsia="Times New Roman" w:hAnsi="Times New Roman" w:cs="Times New Roman"/>
+          <w:b/>
+          <w:bCs/>
+          <w:szCs w:val="24"/>
+        </w:rPr>
+      </w:pPr>
+      <w:r>
+        <w:rPr>
+          <w:rFonts w:ascii="Times New Roman" w:eastAsia="Times New Roman" w:hAnsi="Times New Roman" w:cs="Times New Roman"/>
+          <w:b/>
+          <w:bCs/>
+          <w:szCs w:val="24"/>
+        </w:rPr>
+        <w:t>David Cabrera – Animador</w:t>
+      </w:r>
+    </w:p>
+    <w:p>
+      <w:pPr>
+        <w:pStyle w:val="Prrafodelista"/>
+        <w:numPr>
+          <w:ilvl w:val="0"/>
+          <w:numId w:val="3"/>
+        </w:numPr>
+        <w:tabs>
+          <w:tab w:val="left" w:pos="8647"/>
+        </w:tabs>
+        <w:spacing w:after="0" w:line="240" w:lineRule="auto"/>
+        <w:jc w:val="both"/>
+        <w:rPr>
+          <w:rFonts w:ascii="Times New Roman" w:eastAsia="Times New Roman" w:hAnsi="Times New Roman" w:cs="Times New Roman"/>
+          <w:b/>
+          <w:bCs/>
+          <w:szCs w:val="24"/>
+        </w:rPr>
+      </w:pPr>
+      <w:r>
+        <w:rPr>
+          <w:rFonts w:ascii="Times New Roman" w:eastAsia="Times New Roman" w:hAnsi="Times New Roman" w:cs="Times New Roman"/>
+          <w:b/>
+          <w:bCs/>
+          <w:szCs w:val="24"/>
+        </w:rPr>
+        <w:t>Bryan Reyes - Diseñador</w:t>
+      </w:r>
+    </w:p>
+    <w:p>
+      <w:pPr>
+        <w:tabs>
+          <w:tab w:val="left" w:pos="8647"/>
+        </w:tabs>
+        <w:spacing w:after="0" w:line="240" w:lineRule="auto"/>
+        <w:jc w:val="both"/>
+        <w:rPr>
+          <w:rFonts w:ascii="Times New Roman" w:eastAsia="Times New Roman" w:hAnsi="Times New Roman" w:cs="Times New Roman"/>
+          <w:szCs w:val="24"/>
+        </w:rPr>
+      </w:pPr>
+      <w:r>
+        <w:rPr>
+          <w:rFonts w:ascii="Times New Roman" w:eastAsia="Times New Roman" w:hAnsi="Times New Roman" w:cs="Times New Roman"/>
+          <w:szCs w:val="24"/>
+        </w:rPr>
+        <w:t>2.8 Historia</w:t>
+      </w:r>
+    </w:p>
+    <w:p>
+      <w:pPr>
+        <w:tabs>
+          <w:tab w:val="left" w:pos="8647"/>
+        </w:tabs>
+        <w:spacing w:after="0" w:line="240" w:lineRule="auto"/>
+        <w:jc w:val="both"/>
+        <w:rPr>
+          <w:rFonts w:ascii="Times New Roman" w:eastAsia="Times New Roman" w:hAnsi="Times New Roman" w:cs="Times New Roman"/>
+          <w:b/>
+          <w:bCs/>
+          <w:szCs w:val="24"/>
+        </w:rPr>
+      </w:pPr>
+      <w:r>
+        <w:rPr>
+          <w:rFonts w:ascii="Times New Roman" w:eastAsia="Times New Roman" w:hAnsi="Times New Roman" w:cs="Times New Roman"/>
+          <w:b/>
+          <w:bCs/>
+          <w:szCs w:val="24"/>
+        </w:rPr>
+        <w:t xml:space="preserve">La historia inicia en </w:t>
+      </w:r>
+      <w:r>
+        <w:rPr>
+          <w:rFonts w:ascii="Times New Roman" w:eastAsia="Times New Roman" w:hAnsi="Times New Roman" w:cs="Times New Roman"/>
+          <w:b/>
+          <w:bCs/>
+          <w:szCs w:val="24"/>
+        </w:rPr>
+        <w:t xml:space="preserve">el planeta tierra </w:t>
+      </w:r>
+      <w:r>
+        <w:rPr>
+          <w:rFonts w:ascii="Times New Roman" w:eastAsia="Times New Roman" w:hAnsi="Times New Roman" w:cs="Times New Roman"/>
+          <w:b/>
+          <w:bCs/>
+          <w:szCs w:val="24"/>
+        </w:rPr>
+        <w:t>año 2021, donde cada habitante debe sobrevivir a no ser infectado por el covid-19</w:t>
+      </w:r>
+      <w:r>
+        <w:rPr>
+          <w:rFonts w:ascii="Times New Roman" w:eastAsia="Times New Roman" w:hAnsi="Times New Roman" w:cs="Times New Roman"/>
+          <w:b/>
+          <w:bCs/>
+          <w:szCs w:val="24"/>
+        </w:rPr>
+        <w:t xml:space="preserve">, maniobrando en una nave en forma de jeringa para evadir el virus. </w:t>
+      </w:r>
+    </w:p>
+    <w:p>
+      <w:pPr>
+        <w:tabs>
+          <w:tab w:val="left" w:pos="8647"/>
+        </w:tabs>
+        <w:spacing w:after="0" w:line="240" w:lineRule="auto"/>
+        <w:jc w:val="both"/>
+        <w:rPr>
+          <w:rFonts w:ascii="Times New Roman" w:eastAsia="Times New Roman" w:hAnsi="Times New Roman" w:cs="Times New Roman"/>
+          <w:b/>
+          <w:bCs/>
+          <w:szCs w:val="24"/>
+        </w:rPr>
+      </w:pPr>
+    </w:p>
+    <w:p>
+      <w:pPr>
+        <w:tabs>
+          <w:tab w:val="left" w:pos="8647"/>
+        </w:tabs>
+        <w:spacing w:after="0" w:line="240" w:lineRule="auto"/>
+        <w:jc w:val="both"/>
+        <w:rPr>
+          <w:rFonts w:ascii="Times New Roman" w:eastAsia="Times New Roman" w:hAnsi="Times New Roman" w:cs="Times New Roman"/>
+          <w:szCs w:val="24"/>
+        </w:rPr>
+      </w:pPr>
+      <w:r>
+        <w:rPr>
+          <w:rFonts w:ascii="Times New Roman" w:eastAsia="Times New Roman" w:hAnsi="Times New Roman" w:cs="Times New Roman"/>
+          <w:szCs w:val="24"/>
+        </w:rPr>
+        <w:t>2.9 Guion</w:t>
+      </w:r>
+    </w:p>
+    <w:p>
+      <w:pPr>
+        <w:tabs>
+          <w:tab w:val="left" w:pos="8647"/>
+        </w:tabs>
+        <w:spacing w:after="0" w:line="240" w:lineRule="auto"/>
+        <w:jc w:val="both"/>
+        <w:rPr>
+          <w:rFonts w:ascii="Times New Roman" w:eastAsia="Times New Roman" w:hAnsi="Times New Roman" w:cs="Times New Roman"/>
+          <w:b/>
+          <w:bCs/>
+          <w:szCs w:val="24"/>
+        </w:rPr>
+      </w:pPr>
+      <w:r>
+        <w:rPr>
+          <w:rFonts w:ascii="Times New Roman" w:eastAsia="Times New Roman" w:hAnsi="Times New Roman" w:cs="Times New Roman"/>
+          <w:b/>
+          <w:bCs/>
+          <w:szCs w:val="24"/>
+        </w:rPr>
+        <w:t>- (La nave se desplaza intentando esquivar el virus a medida que avanza en el nivel.)</w:t>
+      </w:r>
+    </w:p>
+    <w:p>
+      <w:pPr>
+        <w:tabs>
+          <w:tab w:val="left" w:pos="8647"/>
+        </w:tabs>
+        <w:spacing w:after="0" w:line="240" w:lineRule="auto"/>
+        <w:jc w:val="both"/>
+        <w:rPr>
+          <w:rFonts w:ascii="Times New Roman" w:eastAsia="Times New Roman" w:hAnsi="Times New Roman" w:cs="Times New Roman"/>
+          <w:szCs w:val="24"/>
+        </w:rPr>
+      </w:pPr>
+      <w:bookmarkStart w:id="0" w:name="_GoBack"/>
+      <w:bookmarkEnd w:id="0"/>
     </w:p>
     <w:sectPr>
       <w:pgSz w:w="11906" w:h="16838"/>
@@ -375,7 +664,7 @@
 </file>
 
 <file path=word/numbering.xml><?xml version="1.0" encoding="utf-8"?>
-<w:numbering xmlns:wpc="http://schemas.microsoft.com/office/word/2010/wordprocessingCanvas" xmlns:cx="http://schemas.microsoft.com/office/drawing/2014/chartex" xmlns:cx1="http://schemas.microsoft.com/office/drawing/2015/9/8/chartex" xmlns:cx2="http://schemas.microsoft.com/office/drawing/2015/10/21/chartex" xmlns:cx3="http://schemas.microsoft.com/office/drawing/2016/5/9/chartex" xmlns:cx4="http://schemas.microsoft.com/office/drawing/2016/5/10/chartex" xmlns:cx5="http://schemas.microsoft.com/office/drawing/2016/5/11/chartex" xmlns:cx6="http://schemas.microsoft.com/office/drawing/2016/5/12/chartex" xmlns:cx7="http://schemas.microsoft.com/office/drawing/2016/5/13/chartex" xmlns:cx8="http://schemas.microsoft.com/office/drawing/2016/5/14/chartex" xmlns:mc="http://schemas.openxmlformats.org/markup-compatibility/2006" xmlns:aink="http://schemas.microsoft.com/office/drawing/2016/ink" xmlns:am3d="http://schemas.microsoft.com/office/drawing/2017/model3d" xmlns:o="urn:schemas-microsoft-com:office:office" xmlns:r="http://schemas.openxmlformats.org/officeDocument/2006/relationships" xmlns:m="http://schemas.openxmlformats.org/officeDocument/2006/math" xmlns:v="urn:schemas-microsoft-com:vml" xmlns:wp14="http://schemas.microsoft.com/office/word/2010/wordprocessingDrawing" xmlns:wp="http://schemas.openxmlformats.org/drawingml/2006/wordprocessingDrawing" xmlns:w10="urn:schemas-microsoft-com:office:word" xmlns:w="http://schemas.openxmlformats.org/wordprocessingml/2006/main" xmlns:w14="http://schemas.microsoft.com/office/word/2010/wordml" xmlns:w15="http://schemas.microsoft.com/office/word/2012/wordml" xmlns:w16cex="http://schemas.microsoft.com/office/word/2018/wordml/cex" xmlns:w16cid="http://schemas.microsoft.com/office/word/2016/wordml/cid" xmlns:w16="http://schemas.microsoft.com/office/word/2018/wordml" xmlns:w16sdtdh="http://schemas.microsoft.com/office/word/2020/wordml/sdtdatahash" xmlns:w16se="http://schemas.microsoft.com/office/word/2015/wordml/symex" xmlns:wpg="http://schemas.microsoft.com/office/word/2010/wordprocessingGroup" xmlns:wpi="http://schemas.microsoft.com/office/word/2010/wordprocessingInk" xmlns:wne="http://schemas.microsoft.com/office/word/2006/wordml" xmlns:wps="http://schemas.microsoft.com/office/word/2010/wordprocessingShape" mc:Ignorable="w14 w15 w16se w16cid w16 w16cex w16sdtdh wp14">
+<w:numbering xmlns:wpc="http://schemas.microsoft.com/office/word/2010/wordprocessingCanvas" xmlns:cx="http://schemas.microsoft.com/office/drawing/2014/chartex" xmlns:mc="http://schemas.openxmlformats.org/markup-compatibility/2006" xmlns:o="urn:schemas-microsoft-com:office:office" xmlns:r="http://schemas.openxmlformats.org/officeDocument/2006/relationships" xmlns:m="http://schemas.openxmlformats.org/officeDocument/2006/math" xmlns:v="urn:schemas-microsoft-com:vml" xmlns:wp14="http://schemas.microsoft.com/office/word/2010/wordprocessingDrawing" xmlns:wp="http://schemas.openxmlformats.org/drawingml/2006/wordprocessingDrawing" xmlns:w10="urn:schemas-microsoft-com:office:word" xmlns:w="http://schemas.openxmlformats.org/wordprocessingml/2006/main" xmlns:w14="http://schemas.microsoft.com/office/word/2010/wordml" xmlns:w15="http://schemas.microsoft.com/office/word/2012/wordml" xmlns:w16se="http://schemas.microsoft.com/office/word/2015/wordml/symex" xmlns:wpg="http://schemas.microsoft.com/office/word/2010/wordprocessingGroup" xmlns:wpi="http://schemas.microsoft.com/office/word/2010/wordprocessingInk" xmlns:wne="http://schemas.microsoft.com/office/word/2006/wordml" xmlns:wps="http://schemas.microsoft.com/office/word/2010/wordprocessingShape" mc:Ignorable="w14 w15 w16se wp14">
   <w:abstractNum w:abstractNumId="0" w15:restartNumberingAfterBreak="0">
     <w:nsid w:val="16BA0BE5"/>
     <w:multiLevelType w:val="hybridMultilevel"/>
@@ -490,6 +779,119 @@
     </w:lvl>
   </w:abstractNum>
   <w:abstractNum w:abstractNumId="1" w15:restartNumberingAfterBreak="0">
+    <w:nsid w:val="2E745ED0"/>
+    <w:multiLevelType w:val="hybridMultilevel"/>
+    <w:tmpl w:val="D3D04CC8"/>
+    <w:lvl w:ilvl="0" w:tplc="0C0A0001">
+      <w:start w:val="1"/>
+      <w:numFmt w:val="bullet"/>
+      <w:lvlText w:val=""/>
+      <w:lvlJc w:val="left"/>
+      <w:pPr>
+        <w:ind w:left="720" w:hanging="360"/>
+      </w:pPr>
+      <w:rPr>
+        <w:rFonts w:ascii="Symbol" w:hAnsi="Symbol" w:hint="default"/>
+      </w:rPr>
+    </w:lvl>
+    <w:lvl w:ilvl="1" w:tplc="0C0A0003" w:tentative="1">
+      <w:start w:val="1"/>
+      <w:numFmt w:val="bullet"/>
+      <w:lvlText w:val="o"/>
+      <w:lvlJc w:val="left"/>
+      <w:pPr>
+        <w:ind w:left="1440" w:hanging="360"/>
+      </w:pPr>
+      <w:rPr>
+        <w:rFonts w:ascii="Courier New" w:hAnsi="Courier New" w:cs="Courier New" w:hint="default"/>
+      </w:rPr>
+    </w:lvl>
+    <w:lvl w:ilvl="2" w:tplc="0C0A0005" w:tentative="1">
+      <w:start w:val="1"/>
+      <w:numFmt w:val="bullet"/>
+      <w:lvlText w:val=""/>
+      <w:lvlJc w:val="left"/>
+      <w:pPr>
+        <w:ind w:left="2160" w:hanging="360"/>
+      </w:pPr>
+      <w:rPr>
+        <w:rFonts w:ascii="Wingdings" w:hAnsi="Wingdings" w:hint="default"/>
+      </w:rPr>
+    </w:lvl>
+    <w:lvl w:ilvl="3" w:tplc="0C0A0001" w:tentative="1">
+      <w:start w:val="1"/>
+      <w:numFmt w:val="bullet"/>
+      <w:lvlText w:val=""/>
+      <w:lvlJc w:val="left"/>
+      <w:pPr>
+        <w:ind w:left="2880" w:hanging="360"/>
+      </w:pPr>
+      <w:rPr>
+        <w:rFonts w:ascii="Symbol" w:hAnsi="Symbol" w:hint="default"/>
+      </w:rPr>
+    </w:lvl>
+    <w:lvl w:ilvl="4" w:tplc="0C0A0003" w:tentative="1">
+      <w:start w:val="1"/>
+      <w:numFmt w:val="bullet"/>
+      <w:lvlText w:val="o"/>
+      <w:lvlJc w:val="left"/>
+      <w:pPr>
+        <w:ind w:left="3600" w:hanging="360"/>
+      </w:pPr>
+      <w:rPr>
+        <w:rFonts w:ascii="Courier New" w:hAnsi="Courier New" w:cs="Courier New" w:hint="default"/>
+      </w:rPr>
+    </w:lvl>
+    <w:lvl w:ilvl="5" w:tplc="0C0A0005" w:tentative="1">
+      <w:start w:val="1"/>
+      <w:numFmt w:val="bullet"/>
+      <w:lvlText w:val=""/>
+      <w:lvlJc w:val="left"/>
+      <w:pPr>
+        <w:ind w:left="4320" w:hanging="360"/>
+      </w:pPr>
+      <w:rPr>
+        <w:rFonts w:ascii="Wingdings" w:hAnsi="Wingdings" w:hint="default"/>
+      </w:rPr>
+    </w:lvl>
+    <w:lvl w:ilvl="6" w:tplc="0C0A0001" w:tentative="1">
+      <w:start w:val="1"/>
+      <w:numFmt w:val="bullet"/>
+      <w:lvlText w:val=""/>
+      <w:lvlJc w:val="left"/>
+      <w:pPr>
+        <w:ind w:left="5040" w:hanging="360"/>
+      </w:pPr>
+      <w:rPr>
+        <w:rFonts w:ascii="Symbol" w:hAnsi="Symbol" w:hint="default"/>
+      </w:rPr>
+    </w:lvl>
+    <w:lvl w:ilvl="7" w:tplc="0C0A0003" w:tentative="1">
+      <w:start w:val="1"/>
+      <w:numFmt w:val="bullet"/>
+      <w:lvlText w:val="o"/>
+      <w:lvlJc w:val="left"/>
+      <w:pPr>
+        <w:ind w:left="5760" w:hanging="360"/>
+      </w:pPr>
+      <w:rPr>
+        <w:rFonts w:ascii="Courier New" w:hAnsi="Courier New" w:cs="Courier New" w:hint="default"/>
+      </w:rPr>
+    </w:lvl>
+    <w:lvl w:ilvl="8" w:tplc="0C0A0005" w:tentative="1">
+      <w:start w:val="1"/>
+      <w:numFmt w:val="bullet"/>
+      <w:lvlText w:val=""/>
+      <w:lvlJc w:val="left"/>
+      <w:pPr>
+        <w:ind w:left="6480" w:hanging="360"/>
+      </w:pPr>
+      <w:rPr>
+        <w:rFonts w:ascii="Wingdings" w:hAnsi="Wingdings" w:hint="default"/>
+      </w:rPr>
+    </w:lvl>
+  </w:abstractNum>
+  <w:abstractNum w:abstractNumId="2" w15:restartNumberingAfterBreak="0">
     <w:nsid w:val="420F6E0C"/>
     <w:multiLevelType w:val="hybridMultilevel"/>
     <w:tmpl w:val="28AC9A58"/>
@@ -606,13 +1008,16 @@
     <w:abstractNumId w:val="0"/>
   </w:num>
   <w:num w:numId="2">
+    <w:abstractNumId w:val="2"/>
+  </w:num>
+  <w:num w:numId="3">
     <w:abstractNumId w:val="1"/>
   </w:num>
 </w:numbering>
 </file>
 
 <file path=word/styles.xml><?xml version="1.0" encoding="utf-8"?>
-<w:styles xmlns:mc="http://schemas.openxmlformats.org/markup-compatibility/2006" xmlns:r="http://schemas.openxmlformats.org/officeDocument/2006/relationships" xmlns:w="http://schemas.openxmlformats.org/wordprocessingml/2006/main" xmlns:w14="http://schemas.microsoft.com/office/word/2010/wordml" xmlns:w15="http://schemas.microsoft.com/office/word/2012/wordml" xmlns:w16cex="http://schemas.microsoft.com/office/word/2018/wordml/cex" xmlns:w16cid="http://schemas.microsoft.com/office/word/2016/wordml/cid" xmlns:w16="http://schemas.microsoft.com/office/word/2018/wordml" xmlns:w16sdtdh="http://schemas.microsoft.com/office/word/2020/wordml/sdtdatahash" xmlns:w16se="http://schemas.microsoft.com/office/word/2015/wordml/symex" mc:Ignorable="w14 w15 w16se w16cid w16 w16cex w16sdtdh">
+<w:styles xmlns:mc="http://schemas.openxmlformats.org/markup-compatibility/2006" xmlns:r="http://schemas.openxmlformats.org/officeDocument/2006/relationships" xmlns:w="http://schemas.openxmlformats.org/wordprocessingml/2006/main" xmlns:w14="http://schemas.microsoft.com/office/word/2010/wordml" xmlns:w15="http://schemas.microsoft.com/office/word/2012/wordml" xmlns:w16se="http://schemas.microsoft.com/office/word/2015/wordml/symex" mc:Ignorable="w14 w15 w16se">
   <w:docDefaults>
     <w:rPrDefault>
       <w:rPr>
@@ -628,7 +1033,7 @@
       </w:pPr>
     </w:pPrDefault>
   </w:docDefaults>
-  <w:latentStyles w:defLockedState="0" w:defUIPriority="99" w:defSemiHidden="0" w:defUnhideWhenUsed="0" w:defQFormat="0" w:count="376">
+  <w:latentStyles w:defLockedState="0" w:defUIPriority="99" w:defSemiHidden="0" w:defUnhideWhenUsed="0" w:defQFormat="0" w:count="371">
     <w:lsdException w:name="Normal" w:uiPriority="0" w:qFormat="1"/>
     <w:lsdException w:name="heading 1" w:uiPriority="9" w:qFormat="1"/>
     <w:lsdException w:name="heading 2" w:semiHidden="1" w:uiPriority="9" w:unhideWhenUsed="1" w:qFormat="1"/>
@@ -1000,11 +1405,6 @@
     <w:lsdException w:name="List Table 5 Dark Accent 6" w:uiPriority="50"/>
     <w:lsdException w:name="List Table 6 Colorful Accent 6" w:uiPriority="51"/>
     <w:lsdException w:name="List Table 7 Colorful Accent 6" w:uiPriority="52"/>
-    <w:lsdException w:name="Mention" w:semiHidden="1" w:unhideWhenUsed="1"/>
-    <w:lsdException w:name="Smart Hyperlink" w:semiHidden="1" w:unhideWhenUsed="1"/>
-    <w:lsdException w:name="Hashtag" w:semiHidden="1" w:unhideWhenUsed="1"/>
-    <w:lsdException w:name="Unresolved Mention" w:semiHidden="1" w:unhideWhenUsed="1"/>
-    <w:lsdException w:name="Smart Link" w:semiHidden="1" w:unhideWhenUsed="1"/>
   </w:latentStyles>
   <w:style w:type="paragraph" w:default="1" w:styleId="Normal">
     <w:name w:val="Normal"/>

</xml_diff>